<commit_message>
simple update in CV
</commit_message>
<xml_diff>
--- a/cv/AhmadEssamCV.docx
+++ b/cv/AhmadEssamCV.docx
@@ -293,7 +293,31 @@
         <w:rPr>
           <w:sz w:val="26"/>
         </w:rPr>
-        <w:t xml:space="preserve">I did not have actual experience in programming field. </w:t>
+        <w:t>I d</w:t>
+      </w:r>
+      <w:r>
+        <w:rPr>
+          <w:sz w:val="26"/>
+        </w:rPr>
+        <w:t>o</w:t>
+      </w:r>
+      <w:r>
+        <w:rPr>
+          <w:sz w:val="26"/>
+        </w:rPr>
+        <w:t xml:space="preserve"> not have actual experience in </w:t>
+      </w:r>
+      <w:r>
+        <w:rPr>
+          <w:sz w:val="26"/>
+        </w:rPr>
+        <w:t xml:space="preserve">the </w:t>
+      </w:r>
+      <w:r>
+        <w:rPr>
+          <w:sz w:val="26"/>
+        </w:rPr>
+        <w:t xml:space="preserve">programming field. </w:t>
       </w:r>
       <w:r>
         <w:rPr>
@@ -313,7 +337,7 @@
         <w:rPr>
           <w:sz w:val="26"/>
         </w:rPr>
-        <w:t xml:space="preserve"> I worked hard on my self and created many websites to prove that I can code and get output. I need a chance to prove that. Kindly check my portfolio and my projects, from projects part.</w:t>
+        <w:t xml:space="preserve"> I worked hard on myself and created many websites to prove that I can code and get output. I need a chance to prove that. Kindly check my portfolio and my projects, from projects part.</w:t>
       </w:r>
     </w:p>
     <w:p>
@@ -347,7 +371,43 @@
         <w:rPr>
           <w:sz w:val="26"/>
         </w:rPr>
-        <w:t>Have some experience in customer service field. I did not mention here because it’s not related to this position. All details about my experience on my linked in account which attached down.</w:t>
+        <w:t xml:space="preserve">Have some experience in </w:t>
+      </w:r>
+      <w:r>
+        <w:rPr>
+          <w:sz w:val="26"/>
+        </w:rPr>
+        <w:t xml:space="preserve">the </w:t>
+      </w:r>
+      <w:r>
+        <w:rPr>
+          <w:sz w:val="26"/>
+        </w:rPr>
+        <w:t xml:space="preserve">customer service field. I did not mention </w:t>
+      </w:r>
+      <w:r>
+        <w:rPr>
+          <w:sz w:val="26"/>
+        </w:rPr>
+        <w:t xml:space="preserve">it </w:t>
+      </w:r>
+      <w:r>
+        <w:rPr>
+          <w:sz w:val="26"/>
+        </w:rPr>
+        <w:t>here because it’s not related to this position. All details about my experience on my linked</w:t>
+      </w:r>
+      <w:r>
+        <w:rPr>
+          <w:sz w:val="26"/>
+        </w:rPr>
+        <w:t>-</w:t>
+      </w:r>
+      <w:r>
+        <w:rPr>
+          <w:sz w:val="26"/>
+        </w:rPr>
+        <w:t>in account which attached down.</w:t>
       </w:r>
     </w:p>
     <w:p>
@@ -583,7 +643,21 @@
           <w:b w:val="0"/>
           <w:bCs w:val="0"/>
         </w:rPr>
-        <w:t xml:space="preserve"> I used Regex expression to validate a form. </w:t>
+        <w:t xml:space="preserve"> I used</w:t>
+      </w:r>
+      <w:r>
+        <w:rPr>
+          <w:b w:val="0"/>
+          <w:bCs w:val="0"/>
+        </w:rPr>
+        <w:t xml:space="preserve"> the</w:t>
+      </w:r>
+      <w:r>
+        <w:rPr>
+          <w:b w:val="0"/>
+          <w:bCs w:val="0"/>
+        </w:rPr>
+        <w:t xml:space="preserve"> Regex expression to validate a form. </w:t>
       </w:r>
       <w:r>
         <w:rPr>

</xml_diff>

<commit_message>
adjust the media query of about popup div
</commit_message>
<xml_diff>
--- a/cv/AhmadEssamCV.docx
+++ b/cv/AhmadEssamCV.docx
@@ -323,21 +323,7 @@
         <w:rPr>
           <w:sz w:val="26"/>
         </w:rPr>
-        <w:t xml:space="preserve">I did not land my first job as a programmer yet. </w:t>
-      </w:r>
-      <w:proofErr w:type="gramStart"/>
-      <w:r>
-        <w:rPr>
-          <w:sz w:val="26"/>
-        </w:rPr>
-        <w:t>So</w:t>
-      </w:r>
-      <w:proofErr w:type="gramEnd"/>
-      <w:r>
-        <w:rPr>
-          <w:sz w:val="26"/>
-        </w:rPr>
-        <w:t xml:space="preserve"> I worked hard on myself and created many websites to prove that I can code and get output. I need a chance to prove that. Kindly check my portfolio and my projects, from projects part.</w:t>
+        <w:t>I did not land my first job as a programmer yet. So I worked hard on myself and created many websites to prove that I can code and get output. I need a chance to prove that. Kindly check my portfolio and my projects, from projects part.</w:t>
       </w:r>
     </w:p>
     <w:p>
@@ -767,7 +753,7 @@
           <w:b w:val="0"/>
           <w:bCs w:val="0"/>
         </w:rPr>
-        <w:t>The first website that I create before using bootstrap or any CSS tools/frameworks. This is a pure8 htm5 and CSS3 website.</w:t>
+        <w:t>The first website that I create before using bootstrap or any CSS tools/frameworks. This is a pure htm5 and CSS3 website.</w:t>
       </w:r>
     </w:p>
     <w:p>
@@ -1031,6 +1017,12 @@
         </w:rPr>
         <w:t xml:space="preserve"> 2+</w:t>
       </w:r>
+      <w:r>
+        <w:rPr>
+          <w:sz w:val="26"/>
+        </w:rPr>
+        <w:t xml:space="preserve"> (till last version)</w:t>
+      </w:r>
     </w:p>
     <w:p>
       <w:pPr>
@@ -1242,16 +1234,8 @@
         <w:rPr>
           <w:sz w:val="26"/>
         </w:rPr>
-        <w:t xml:space="preserve">, Adobe </w:t>
-      </w:r>
-      <w:proofErr w:type="spellStart"/>
-      <w:r>
-        <w:rPr>
-          <w:sz w:val="26"/>
-        </w:rPr>
-        <w:t>xd</w:t>
-      </w:r>
-      <w:proofErr w:type="spellEnd"/>
+        <w:t>, Adobe xd</w:t>
+      </w:r>
       <w:r>
         <w:rPr>
           <w:sz w:val="26"/>

</xml_diff>

<commit_message>
start interview qs page
</commit_message>
<xml_diff>
--- a/cv/AhmadEssamCV.docx
+++ b/cv/AhmadEssamCV.docx
@@ -284,59 +284,34 @@
         <w:tabs>
           <w:tab w:val="left" w:pos="1021"/>
         </w:tabs>
-        <w:ind w:hanging="241"/>
-        <w:rPr>
-          <w:sz w:val="26"/>
-        </w:rPr>
-      </w:pPr>
-      <w:r>
-        <w:rPr>
-          <w:sz w:val="26"/>
-        </w:rPr>
-        <w:t>I d</w:t>
-      </w:r>
-      <w:r>
-        <w:rPr>
-          <w:sz w:val="26"/>
-        </w:rPr>
-        <w:t>o</w:t>
-      </w:r>
-      <w:r>
-        <w:rPr>
-          <w:sz w:val="26"/>
-        </w:rPr>
-        <w:t xml:space="preserve"> not have actual experience in </w:t>
-      </w:r>
-      <w:r>
-        <w:rPr>
-          <w:sz w:val="26"/>
-        </w:rPr>
-        <w:t xml:space="preserve">the </w:t>
-      </w:r>
-      <w:r>
-        <w:rPr>
-          <w:sz w:val="26"/>
-        </w:rPr>
-        <w:t xml:space="preserve">programming field. </w:t>
-      </w:r>
-      <w:r>
-        <w:rPr>
-          <w:sz w:val="26"/>
-        </w:rPr>
-        <w:t>I did not land my first job as a programmer yet. So I worked hard on myself and created many websites to prove that I can code and get output. I need a chance to prove that. Kindly check my portfolio and my projects, from projects part.</w:t>
-      </w:r>
-    </w:p>
-    <w:p>
-      <w:pPr>
-        <w:pStyle w:val="ListParagraph"/>
-        <w:tabs>
-          <w:tab w:val="left" w:pos="1021"/>
-        </w:tabs>
-        <w:ind w:left="1020" w:firstLine="0"/>
-        <w:rPr>
-          <w:sz w:val="26"/>
-        </w:rPr>
-      </w:pPr>
+        <w:rPr>
+          <w:sz w:val="26"/>
+        </w:rPr>
+      </w:pPr>
+      <w:r>
+        <w:rPr>
+          <w:sz w:val="26"/>
+        </w:rPr>
+        <w:t xml:space="preserve">front end web </w:t>
+      </w:r>
+      <w:r>
+        <w:rPr>
+          <w:sz w:val="26"/>
+        </w:rPr>
+        <w:t>Developer F</w:t>
+      </w:r>
+      <w:r>
+        <w:rPr>
+          <w:sz w:val="26"/>
+        </w:rPr>
+        <w:t>reelancer</w:t>
+      </w:r>
+      <w:r>
+        <w:rPr>
+          <w:sz w:val="26"/>
+        </w:rPr>
+        <w:t xml:space="preserve"> (part time).</w:t>
+      </w:r>
     </w:p>
     <w:p>
       <w:pPr>
@@ -348,52 +323,60 @@
         <w:tabs>
           <w:tab w:val="left" w:pos="1021"/>
         </w:tabs>
-        <w:ind w:hanging="241"/>
-        <w:rPr>
-          <w:sz w:val="26"/>
-        </w:rPr>
-      </w:pPr>
-      <w:r>
-        <w:rPr>
-          <w:sz w:val="26"/>
-        </w:rPr>
-        <w:t xml:space="preserve">Have some experience in </w:t>
-      </w:r>
-      <w:r>
-        <w:rPr>
-          <w:sz w:val="26"/>
-        </w:rPr>
-        <w:t xml:space="preserve">the </w:t>
-      </w:r>
-      <w:r>
-        <w:rPr>
-          <w:sz w:val="26"/>
-        </w:rPr>
-        <w:t xml:space="preserve">customer service field. I did not mention </w:t>
-      </w:r>
-      <w:r>
-        <w:rPr>
-          <w:sz w:val="26"/>
-        </w:rPr>
-        <w:t xml:space="preserve">it </w:t>
-      </w:r>
-      <w:r>
-        <w:rPr>
-          <w:sz w:val="26"/>
-        </w:rPr>
-        <w:t>here because it’s not related to this position. All details about my experience on my linked</w:t>
-      </w:r>
-      <w:r>
-        <w:rPr>
-          <w:sz w:val="26"/>
-        </w:rPr>
-        <w:t>-</w:t>
-      </w:r>
-      <w:r>
-        <w:rPr>
-          <w:sz w:val="26"/>
-        </w:rPr>
-        <w:t>in account which attached down.</w:t>
+        <w:rPr>
+          <w:sz w:val="26"/>
+        </w:rPr>
+      </w:pPr>
+      <w:r>
+        <w:rPr>
+          <w:sz w:val="26"/>
+        </w:rPr>
+        <w:t>Junior front end web Developer</w:t>
+      </w:r>
+      <w:r>
+        <w:rPr>
+          <w:rFonts w:hint="cs"/>
+          <w:sz w:val="26"/>
+          <w:rtl/>
+          <w:lang w:bidi="ar-SA"/>
+        </w:rPr>
+        <w:t xml:space="preserve">) </w:t>
+      </w:r>
+      <w:proofErr w:type="spellStart"/>
+      <w:r>
+        <w:t>Youxel</w:t>
+      </w:r>
+      <w:proofErr w:type="spellEnd"/>
+      <w:r>
+        <w:rPr>
+          <w:rFonts w:hint="cs"/>
+          <w:sz w:val="26"/>
+          <w:rtl/>
+          <w:lang w:bidi="ar-EG"/>
+        </w:rPr>
+        <w:t>(</w:t>
+      </w:r>
+      <w:r>
+        <w:rPr>
+          <w:sz w:val="26"/>
+        </w:rPr>
+        <w:t>.</w:t>
+      </w:r>
+    </w:p>
+    <w:p>
+      <w:pPr>
+        <w:tabs>
+          <w:tab w:val="left" w:pos="1021"/>
+        </w:tabs>
+        <w:rPr>
+          <w:sz w:val="26"/>
+        </w:rPr>
+      </w:pPr>
+      <w:r>
+        <w:rPr>
+          <w:sz w:val="26"/>
+        </w:rPr>
+        <w:tab/>
       </w:r>
     </w:p>
     <w:p>
@@ -1234,8 +1217,16 @@
         <w:rPr>
           <w:sz w:val="26"/>
         </w:rPr>
-        <w:t>, Adobe xd</w:t>
-      </w:r>
+        <w:t xml:space="preserve">, Adobe </w:t>
+      </w:r>
+      <w:proofErr w:type="spellStart"/>
+      <w:r>
+        <w:rPr>
+          <w:sz w:val="26"/>
+        </w:rPr>
+        <w:t>xd</w:t>
+      </w:r>
+      <w:proofErr w:type="spellEnd"/>
       <w:r>
         <w:rPr>
           <w:sz w:val="26"/>

</xml_diff>